<commit_message>
ER e ER ristr, Relazionale
</commit_message>
<xml_diff>
--- a/06_Relazionale.docx
+++ b/06_Relazionale.docx
@@ -1,11 +1,11 @@
 
 <file path=word/document.xml><?xml version="1.0" encoding="utf-8"?>
-<w:document xmlns:wpc="http://schemas.microsoft.com/office/word/2010/wordprocessingCanvas" xmlns:cx="http://schemas.microsoft.com/office/drawing/2014/chartex" xmlns:cx1="http://schemas.microsoft.com/office/drawing/2015/9/8/chartex" xmlns:cx2="http://schemas.microsoft.com/office/drawing/2015/10/21/chartex" xmlns:cx3="http://schemas.microsoft.com/office/drawing/2016/5/9/chartex" xmlns:cx4="http://schemas.microsoft.com/office/drawing/2016/5/10/chartex" xmlns:cx5="http://schemas.microsoft.com/office/drawing/2016/5/11/chartex" xmlns:cx6="http://schemas.microsoft.com/office/drawing/2016/5/12/chartex" xmlns:cx7="http://schemas.microsoft.com/office/drawing/2016/5/13/chartex" xmlns:cx8="http://schemas.microsoft.com/office/drawing/2016/5/14/chartex" xmlns:mc="http://schemas.openxmlformats.org/markup-compatibility/2006" xmlns:aink="http://schemas.microsoft.com/office/drawing/2016/ink" xmlns:am3d="http://schemas.microsoft.com/office/drawing/2017/model3d" xmlns:o="urn:schemas-microsoft-com:office:office" xmlns:r="http://schemas.openxmlformats.org/officeDocument/2006/relationships" xmlns:m="http://schemas.openxmlformats.org/officeDocument/2006/math" xmlns:v="urn:schemas-microsoft-com:vml" xmlns:wp14="http://schemas.microsoft.com/office/word/2010/wordprocessingDrawing" xmlns:wp="http://schemas.openxmlformats.org/drawingml/2006/wordprocessingDrawing" xmlns:w10="urn:schemas-microsoft-com:office:word" xmlns:w="http://schemas.openxmlformats.org/wordprocessingml/2006/main" xmlns:w14="http://schemas.microsoft.com/office/word/2010/wordml" xmlns:w15="http://schemas.microsoft.com/office/word/2012/wordml" xmlns:w16cex="http://schemas.microsoft.com/office/word/2018/wordml/cex" xmlns:w16cid="http://schemas.microsoft.com/office/word/2016/wordml/cid" xmlns:w16="http://schemas.microsoft.com/office/word/2018/wordml" xmlns:w16se="http://schemas.microsoft.com/office/word/2015/wordml/symex" xmlns:wpg="http://schemas.microsoft.com/office/word/2010/wordprocessingGroup" xmlns:wpi="http://schemas.microsoft.com/office/word/2010/wordprocessingInk" xmlns:wne="http://schemas.microsoft.com/office/word/2006/wordml" xmlns:wps="http://schemas.microsoft.com/office/word/2010/wordprocessingShape" mc:Ignorable="w14 w15 w16se w16cid w16 w16cex wp14">
+<w:document xmlns:wpc="http://schemas.microsoft.com/office/word/2010/wordprocessingCanvas" xmlns:cx="http://schemas.microsoft.com/office/drawing/2014/chartex" xmlns:cx1="http://schemas.microsoft.com/office/drawing/2015/9/8/chartex" xmlns:cx2="http://schemas.microsoft.com/office/drawing/2015/10/21/chartex" xmlns:cx3="http://schemas.microsoft.com/office/drawing/2016/5/9/chartex" xmlns:cx4="http://schemas.microsoft.com/office/drawing/2016/5/10/chartex" xmlns:cx5="http://schemas.microsoft.com/office/drawing/2016/5/11/chartex" xmlns:cx6="http://schemas.microsoft.com/office/drawing/2016/5/12/chartex" xmlns:cx7="http://schemas.microsoft.com/office/drawing/2016/5/13/chartex" xmlns:cx8="http://schemas.microsoft.com/office/drawing/2016/5/14/chartex" xmlns:mc="http://schemas.openxmlformats.org/markup-compatibility/2006" xmlns:aink="http://schemas.microsoft.com/office/drawing/2016/ink" xmlns:am3d="http://schemas.microsoft.com/office/drawing/2017/model3d" xmlns:o="urn:schemas-microsoft-com:office:office" xmlns:r="http://schemas.openxmlformats.org/officeDocument/2006/relationships" xmlns:m="http://schemas.openxmlformats.org/officeDocument/2006/math" xmlns:v="urn:schemas-microsoft-com:vml" xmlns:wp14="http://schemas.microsoft.com/office/word/2010/wordprocessingDrawing" xmlns:wp="http://schemas.openxmlformats.org/drawingml/2006/wordprocessingDrawing" xmlns:w10="urn:schemas-microsoft-com:office:word" xmlns:w="http://schemas.openxmlformats.org/wordprocessingml/2006/main" xmlns:w14="http://schemas.microsoft.com/office/word/2010/wordml" xmlns:w15="http://schemas.microsoft.com/office/word/2012/wordml" xmlns:w16cid="http://schemas.microsoft.com/office/word/2016/wordml/cid" xmlns:w16se="http://schemas.microsoft.com/office/word/2015/wordml/symex" xmlns:wpg="http://schemas.microsoft.com/office/word/2010/wordprocessingGroup" xmlns:wpi="http://schemas.microsoft.com/office/word/2010/wordprocessingInk" xmlns:wne="http://schemas.microsoft.com/office/word/2006/wordml" xmlns:wps="http://schemas.microsoft.com/office/word/2010/wordprocessingShape" mc:Ignorable="w14 w15 w16se w16cid wp14">
   <w:body>
     <w:p>
       <w:pPr>
         <w:pStyle w:val="Titolo1"/>
-        <w:spacing w:after="240" w:line="276" w:lineRule="auto"/>
+        <w:spacing w:before="0" w:line="276" w:lineRule="auto"/>
         <w:rPr>
           <w:b/>
           <w:bCs/>
@@ -21,6 +21,12 @@
     </w:p>
     <w:p>
       <w:pPr>
+        <w:spacing w:after="0"/>
+      </w:pPr>
+    </w:p>
+    <w:p>
+      <w:pPr>
+        <w:spacing w:after="0" w:line="276" w:lineRule="auto"/>
         <w:rPr>
           <w:sz w:val="25"/>
           <w:szCs w:val="25"/>
@@ -61,6 +67,63 @@
     </w:p>
     <w:p>
       <w:pPr>
+        <w:spacing w:after="0" w:line="276" w:lineRule="auto"/>
+        <w:rPr>
+          <w:i/>
+          <w:iCs/>
+          <w:sz w:val="16"/>
+          <w:szCs w:val="16"/>
+        </w:rPr>
+      </w:pPr>
+      <w:r>
+        <w:rPr>
+          <w:i/>
+          <w:iCs/>
+          <w:sz w:val="16"/>
+          <w:szCs w:val="16"/>
+        </w:rPr>
+        <w:t xml:space="preserve">NOT </w:t>
+      </w:r>
+      <w:r>
+        <w:rPr>
+          <w:i/>
+          <w:iCs/>
+          <w:sz w:val="16"/>
+          <w:szCs w:val="16"/>
+        </w:rPr>
+        <w:t xml:space="preserve">NULL: </w:t>
+      </w:r>
+      <w:r>
+        <w:rPr>
+          <w:i/>
+          <w:iCs/>
+          <w:sz w:val="16"/>
+          <w:szCs w:val="16"/>
+        </w:rPr>
+        <w:t>numero_abitazion</w:t>
+      </w:r>
+      <w:r>
+        <w:rPr>
+          <w:i/>
+          <w:iCs/>
+          <w:sz w:val="16"/>
+          <w:szCs w:val="16"/>
+        </w:rPr>
+        <w:t>i</w:t>
+      </w:r>
+    </w:p>
+    <w:p>
+      <w:pPr>
+        <w:spacing w:after="0" w:line="276" w:lineRule="auto"/>
+        <w:rPr>
+          <w:sz w:val="25"/>
+          <w:szCs w:val="25"/>
+        </w:rPr>
+      </w:pPr>
+    </w:p>
+    <w:p>
+      <w:pPr>
+        <w:spacing w:after="0" w:line="276" w:lineRule="auto"/>
         <w:rPr>
           <w:sz w:val="25"/>
           <w:szCs w:val="25"/>
@@ -98,46 +161,48 @@
         </w:rPr>
         <w:t>, genere, numero_gabbie, area)</w:t>
       </w:r>
-      <w:r>
-        <w:rPr>
-          <w:sz w:val="25"/>
-          <w:szCs w:val="25"/>
-        </w:rPr>
-        <w:br/>
-      </w:r>
-      <w:r>
-        <w:rPr>
-          <w:i/>
-          <w:iCs/>
-          <w:sz w:val="14"/>
-          <w:szCs w:val="14"/>
-        </w:rPr>
-        <w:t>ABITAZIONE</w:t>
-      </w:r>
-      <w:r>
-        <w:rPr>
-          <w:i/>
-          <w:iCs/>
-          <w:sz w:val="14"/>
-          <w:szCs w:val="14"/>
-        </w:rPr>
-        <w:t xml:space="preserve"> </w:t>
-      </w:r>
-      <w:r>
-        <w:rPr>
-          <w:i/>
-          <w:iCs/>
-          <w:sz w:val="14"/>
-          <w:szCs w:val="14"/>
-        </w:rPr>
-        <w:t>(area)</w:t>
-      </w:r>
-      <w:r>
-        <w:rPr>
-          <w:i/>
-          <w:iCs/>
-          <w:sz w:val="8"/>
-          <w:szCs w:val="8"/>
+    </w:p>
+    <w:p>
+      <w:pPr>
+        <w:spacing w:after="0" w:line="276" w:lineRule="auto"/>
+        <w:rPr>
+          <w:sz w:val="25"/>
+          <w:szCs w:val="25"/>
+        </w:rPr>
+      </w:pPr>
+      <w:r>
+        <w:rPr>
+          <w:i/>
+          <w:iCs/>
+          <w:sz w:val="16"/>
+          <w:szCs w:val="16"/>
+        </w:rPr>
+        <w:t>ABITAZIONE (</w:t>
+      </w:r>
+      <w:r>
+        <w:rPr>
+          <w:i/>
+          <w:iCs/>
+          <w:sz w:val="16"/>
+          <w:szCs w:val="16"/>
+        </w:rPr>
+        <w:t>genere</w:t>
+      </w:r>
+      <w:r>
+        <w:rPr>
+          <w:i/>
+          <w:iCs/>
+          <w:sz w:val="16"/>
+          <w:szCs w:val="16"/>
+        </w:rPr>
+        <w:t>)</w:t>
+      </w:r>
+      <w:r>
+        <w:rPr>
+          <w:i/>
+          <w:iCs/>
+          <w:sz w:val="10"/>
+          <w:szCs w:val="10"/>
         </w:rPr>
         <w:t xml:space="preserve"> </w:t>
       </w:r>
@@ -145,55 +210,169 @@
         <w:rPr>
           <w:rFonts w:ascii="Tahoma" w:hAnsi="Tahoma" w:cs="Tahoma"/>
           <w:color w:val="000000"/>
-          <w:sz w:val="14"/>
-          <w:szCs w:val="14"/>
+          <w:sz w:val="16"/>
+          <w:szCs w:val="16"/>
           <w:shd w:val="clear" w:color="auto" w:fill="FFFFFF"/>
         </w:rPr>
-        <w:t>→</w:t>
+        <w:t xml:space="preserve">→ </w:t>
+      </w:r>
+      <w:r>
+        <w:rPr>
+          <w:i/>
+          <w:iCs/>
+          <w:sz w:val="16"/>
+          <w:szCs w:val="16"/>
+        </w:rPr>
+        <w:t xml:space="preserve">GENERE </w:t>
+      </w:r>
+      <w:r>
+        <w:rPr>
+          <w:i/>
+          <w:iCs/>
+          <w:sz w:val="16"/>
+          <w:szCs w:val="16"/>
+        </w:rPr>
+        <w:t>(nome)</w:t>
+      </w:r>
+    </w:p>
+    <w:p>
+      <w:pPr>
+        <w:spacing w:after="0" w:line="276" w:lineRule="auto"/>
+        <w:rPr>
+          <w:sz w:val="25"/>
+          <w:szCs w:val="25"/>
+        </w:rPr>
+      </w:pPr>
+      <w:r>
+        <w:rPr>
+          <w:i/>
+          <w:iCs/>
+          <w:sz w:val="16"/>
+          <w:szCs w:val="16"/>
+        </w:rPr>
+        <w:t>ABITAZIONE</w:t>
+      </w:r>
+      <w:r>
+        <w:rPr>
+          <w:i/>
+          <w:iCs/>
+          <w:sz w:val="16"/>
+          <w:szCs w:val="16"/>
+        </w:rPr>
+        <w:t xml:space="preserve"> </w:t>
+      </w:r>
+      <w:r>
+        <w:rPr>
+          <w:i/>
+          <w:iCs/>
+          <w:sz w:val="16"/>
+          <w:szCs w:val="16"/>
+        </w:rPr>
+        <w:t>(area)</w:t>
+      </w:r>
+      <w:r>
+        <w:rPr>
+          <w:i/>
+          <w:iCs/>
+          <w:sz w:val="10"/>
+          <w:szCs w:val="10"/>
+        </w:rPr>
+        <w:t xml:space="preserve"> </w:t>
       </w:r>
       <w:r>
         <w:rPr>
           <w:rFonts w:ascii="Tahoma" w:hAnsi="Tahoma" w:cs="Tahoma"/>
           <w:color w:val="000000"/>
-          <w:sz w:val="14"/>
-          <w:szCs w:val="14"/>
+          <w:sz w:val="16"/>
+          <w:szCs w:val="16"/>
           <w:shd w:val="clear" w:color="auto" w:fill="FFFFFF"/>
         </w:rPr>
+        <w:t xml:space="preserve">→ </w:t>
+      </w:r>
+      <w:r>
+        <w:rPr>
+          <w:i/>
+          <w:iCs/>
+          <w:sz w:val="16"/>
+          <w:szCs w:val="16"/>
+        </w:rPr>
+        <w:t>AREA</w:t>
+      </w:r>
+      <w:r>
+        <w:rPr>
+          <w:i/>
+          <w:iCs/>
+          <w:sz w:val="16"/>
+          <w:szCs w:val="16"/>
+        </w:rPr>
         <w:t xml:space="preserve"> </w:t>
       </w:r>
       <w:r>
         <w:rPr>
           <w:i/>
           <w:iCs/>
-          <w:sz w:val="14"/>
-          <w:szCs w:val="14"/>
-        </w:rPr>
-        <w:t>AREA</w:t>
-      </w:r>
-      <w:r>
-        <w:rPr>
-          <w:i/>
-          <w:iCs/>
-          <w:sz w:val="14"/>
-          <w:szCs w:val="14"/>
-        </w:rPr>
-        <w:t xml:space="preserve"> </w:t>
-      </w:r>
-      <w:r>
-        <w:rPr>
-          <w:i/>
-          <w:iCs/>
-          <w:sz w:val="14"/>
-          <w:szCs w:val="14"/>
+          <w:sz w:val="16"/>
+          <w:szCs w:val="16"/>
         </w:rPr>
         <w:t>(nome)</w:t>
       </w:r>
     </w:p>
     <w:p>
       <w:pPr>
-        <w:rPr>
-          <w:sz w:val="25"/>
-          <w:szCs w:val="25"/>
+        <w:spacing w:after="0" w:line="276" w:lineRule="auto"/>
+        <w:rPr>
+          <w:i/>
+          <w:iCs/>
+          <w:sz w:val="16"/>
+          <w:szCs w:val="16"/>
+        </w:rPr>
+      </w:pPr>
+      <w:r>
+        <w:rPr>
+          <w:i/>
+          <w:iCs/>
+          <w:sz w:val="16"/>
+          <w:szCs w:val="16"/>
+        </w:rPr>
+        <w:t xml:space="preserve">NOT NULL: </w:t>
+      </w:r>
+      <w:r>
+        <w:rPr>
+          <w:i/>
+          <w:iCs/>
+          <w:sz w:val="16"/>
+          <w:szCs w:val="16"/>
+        </w:rPr>
+        <w:t>genere, numero_gab</w:t>
+      </w:r>
+      <w:r>
+        <w:rPr>
+          <w:i/>
+          <w:iCs/>
+          <w:sz w:val="16"/>
+          <w:szCs w:val="16"/>
+        </w:rPr>
+        <w:t>bie, area</w:t>
+      </w:r>
+    </w:p>
+    <w:p>
+      <w:pPr>
+        <w:spacing w:after="0" w:line="276" w:lineRule="auto"/>
+        <w:rPr>
+          <w:sz w:val="28"/>
+          <w:szCs w:val="28"/>
+          <w:lang w:val="en-US"/>
+        </w:rPr>
+      </w:pPr>
+    </w:p>
+    <w:p>
+      <w:pPr>
+        <w:spacing w:after="0" w:line="276" w:lineRule="auto"/>
+        <w:rPr>
+          <w:i/>
+          <w:iCs/>
+          <w:sz w:val="16"/>
+          <w:szCs w:val="16"/>
         </w:rPr>
       </w:pPr>
       <w:r>
@@ -239,44 +418,17 @@
         <w:rPr>
           <w:i/>
           <w:iCs/>
-          <w:sz w:val="14"/>
-          <w:szCs w:val="14"/>
-        </w:rPr>
-        <w:t>GABBIA</w:t>
-      </w:r>
-      <w:r>
-        <w:rPr>
-          <w:i/>
-          <w:iCs/>
-          <w:sz w:val="14"/>
-          <w:szCs w:val="14"/>
-        </w:rPr>
-        <w:t xml:space="preserve"> (a</w:t>
-      </w:r>
-      <w:r>
-        <w:rPr>
-          <w:i/>
-          <w:iCs/>
-          <w:sz w:val="14"/>
-          <w:szCs w:val="14"/>
-        </w:rPr>
-        <w:t>bitazione</w:t>
-      </w:r>
-      <w:r>
-        <w:rPr>
-          <w:i/>
-          <w:iCs/>
-          <w:sz w:val="14"/>
-          <w:szCs w:val="14"/>
-        </w:rPr>
-        <w:t>)</w:t>
-      </w:r>
-      <w:r>
-        <w:rPr>
-          <w:i/>
-          <w:iCs/>
-          <w:sz w:val="8"/>
-          <w:szCs w:val="8"/>
+          <w:sz w:val="16"/>
+          <w:szCs w:val="16"/>
+        </w:rPr>
+        <w:t>GABBIA (abitazione)</w:t>
+      </w:r>
+      <w:r>
+        <w:rPr>
+          <w:i/>
+          <w:iCs/>
+          <w:sz w:val="10"/>
+          <w:szCs w:val="10"/>
         </w:rPr>
         <w:t xml:space="preserve"> </w:t>
       </w:r>
@@ -284,46 +436,259 @@
         <w:rPr>
           <w:rFonts w:ascii="Tahoma" w:hAnsi="Tahoma" w:cs="Tahoma"/>
           <w:color w:val="000000"/>
-          <w:sz w:val="14"/>
-          <w:szCs w:val="14"/>
+          <w:sz w:val="16"/>
+          <w:szCs w:val="16"/>
           <w:shd w:val="clear" w:color="auto" w:fill="FFFFFF"/>
         </w:rPr>
-        <w:t>→</w:t>
+        <w:t xml:space="preserve">→ </w:t>
+      </w:r>
+      <w:r>
+        <w:rPr>
+          <w:i/>
+          <w:iCs/>
+          <w:sz w:val="16"/>
+          <w:szCs w:val="16"/>
+        </w:rPr>
+        <w:t>ABITAZIONE (ID)</w:t>
+      </w:r>
+    </w:p>
+    <w:p>
+      <w:pPr>
+        <w:spacing w:after="0" w:line="276" w:lineRule="auto"/>
+        <w:rPr>
+          <w:i/>
+          <w:iCs/>
+          <w:sz w:val="16"/>
+          <w:szCs w:val="16"/>
+        </w:rPr>
+      </w:pPr>
+      <w:r>
+        <w:rPr>
+          <w:i/>
+          <w:iCs/>
+          <w:sz w:val="16"/>
+          <w:szCs w:val="16"/>
+        </w:rPr>
+        <w:t xml:space="preserve">NOT NULL: </w:t>
+      </w:r>
+      <w:r>
+        <w:rPr>
+          <w:i/>
+          <w:iCs/>
+          <w:sz w:val="16"/>
+          <w:szCs w:val="16"/>
+        </w:rPr>
+        <w:t xml:space="preserve">abitazione </w:t>
+      </w:r>
+    </w:p>
+    <w:p>
+      <w:pPr>
+        <w:spacing w:after="0" w:line="276" w:lineRule="auto"/>
+        <w:rPr>
+          <w:sz w:val="25"/>
+          <w:szCs w:val="25"/>
+        </w:rPr>
+      </w:pPr>
+    </w:p>
+    <w:p>
+      <w:pPr>
+        <w:spacing w:after="0" w:line="276" w:lineRule="auto"/>
+        <w:rPr>
+          <w:i/>
+          <w:iCs/>
+          <w:sz w:val="16"/>
+          <w:szCs w:val="16"/>
+        </w:rPr>
+      </w:pPr>
+      <w:r>
+        <w:rPr>
+          <w:b/>
+          <w:bCs/>
+          <w:sz w:val="25"/>
+          <w:szCs w:val="25"/>
+        </w:rPr>
+        <w:t xml:space="preserve">ESEMPLARE </w:t>
+      </w:r>
+      <w:r>
+        <w:rPr>
+          <w:sz w:val="25"/>
+          <w:szCs w:val="25"/>
+        </w:rPr>
+        <w:t>(</w:t>
+      </w:r>
+      <w:r>
+        <w:rPr>
+          <w:color w:val="0070C0"/>
+          <w:sz w:val="25"/>
+          <w:szCs w:val="25"/>
+          <w:u w:val="single"/>
+        </w:rPr>
+        <w:t>ID</w:t>
+      </w:r>
+      <w:r>
+        <w:rPr>
+          <w:color w:val="0070C0"/>
+          <w:sz w:val="25"/>
+          <w:szCs w:val="25"/>
+          <w:u w:val="single"/>
+        </w:rPr>
+        <w:t>, genere</w:t>
+      </w:r>
+      <w:r>
+        <w:rPr>
+          <w:sz w:val="25"/>
+          <w:szCs w:val="25"/>
+        </w:rPr>
+        <w:t xml:space="preserve">, </w:t>
+      </w:r>
+      <w:r>
+        <w:rPr>
+          <w:sz w:val="25"/>
+          <w:szCs w:val="25"/>
+        </w:rPr>
+        <w:t xml:space="preserve">nome, </w:t>
+      </w:r>
+      <w:r>
+        <w:rPr>
+          <w:sz w:val="25"/>
+          <w:szCs w:val="25"/>
+        </w:rPr>
+        <w:t>sesso, paese_provenienza, data_nascita, data_arrivo, gabbia)</w:t>
+      </w:r>
+      <w:r>
+        <w:rPr>
+          <w:sz w:val="25"/>
+          <w:szCs w:val="25"/>
+        </w:rPr>
+        <w:br/>
+      </w:r>
+      <w:r>
+        <w:rPr>
+          <w:i/>
+          <w:iCs/>
+          <w:sz w:val="16"/>
+          <w:szCs w:val="16"/>
+        </w:rPr>
+        <w:t>ESEMPLARE (genere)</w:t>
+      </w:r>
+      <w:r>
+        <w:rPr>
+          <w:i/>
+          <w:iCs/>
+          <w:sz w:val="10"/>
+          <w:szCs w:val="10"/>
+        </w:rPr>
+        <w:t xml:space="preserve"> </w:t>
       </w:r>
       <w:r>
         <w:rPr>
           <w:rFonts w:ascii="Tahoma" w:hAnsi="Tahoma" w:cs="Tahoma"/>
           <w:color w:val="000000"/>
-          <w:sz w:val="14"/>
-          <w:szCs w:val="14"/>
+          <w:sz w:val="16"/>
+          <w:szCs w:val="16"/>
           <w:shd w:val="clear" w:color="auto" w:fill="FFFFFF"/>
         </w:rPr>
+        <w:t xml:space="preserve">→ </w:t>
+      </w:r>
+      <w:r>
+        <w:rPr>
+          <w:i/>
+          <w:iCs/>
+          <w:sz w:val="16"/>
+          <w:szCs w:val="16"/>
+        </w:rPr>
+        <w:t xml:space="preserve"> GENERE (nome)</w:t>
+      </w:r>
+    </w:p>
+    <w:p>
+      <w:pPr>
+        <w:spacing w:after="0" w:line="276" w:lineRule="auto"/>
+        <w:rPr>
+          <w:i/>
+          <w:iCs/>
+          <w:sz w:val="16"/>
+          <w:szCs w:val="16"/>
+        </w:rPr>
+      </w:pPr>
+      <w:r>
+        <w:rPr>
+          <w:i/>
+          <w:iCs/>
+          <w:sz w:val="16"/>
+          <w:szCs w:val="16"/>
+        </w:rPr>
+        <w:t>ESEMPLARE (</w:t>
+      </w:r>
+      <w:r>
+        <w:rPr>
+          <w:i/>
+          <w:iCs/>
+          <w:sz w:val="16"/>
+          <w:szCs w:val="16"/>
+        </w:rPr>
+        <w:t>gabbia</w:t>
+      </w:r>
+      <w:r>
+        <w:rPr>
+          <w:i/>
+          <w:iCs/>
+          <w:sz w:val="16"/>
+          <w:szCs w:val="16"/>
+        </w:rPr>
+        <w:t>)</w:t>
+      </w:r>
+      <w:r>
+        <w:rPr>
+          <w:i/>
+          <w:iCs/>
+          <w:sz w:val="10"/>
+          <w:szCs w:val="10"/>
+        </w:rPr>
         <w:t xml:space="preserve"> </w:t>
       </w:r>
       <w:r>
         <w:rPr>
-          <w:i/>
-          <w:iCs/>
-          <w:sz w:val="14"/>
-          <w:szCs w:val="14"/>
-        </w:rPr>
-        <w:t>ABITAZIONE</w:t>
-      </w:r>
-      <w:r>
-        <w:rPr>
-          <w:i/>
-          <w:iCs/>
-          <w:sz w:val="14"/>
-          <w:szCs w:val="14"/>
-        </w:rPr>
-        <w:t xml:space="preserve"> (</w:t>
-      </w:r>
-      <w:r>
-        <w:rPr>
-          <w:i/>
-          <w:iCs/>
-          <w:sz w:val="14"/>
-          <w:szCs w:val="14"/>
+          <w:rFonts w:ascii="Tahoma" w:hAnsi="Tahoma" w:cs="Tahoma"/>
+          <w:color w:val="000000"/>
+          <w:sz w:val="16"/>
+          <w:szCs w:val="16"/>
+          <w:shd w:val="clear" w:color="auto" w:fill="FFFFFF"/>
+        </w:rPr>
+        <w:t xml:space="preserve">→ </w:t>
+      </w:r>
+      <w:r>
+        <w:rPr>
+          <w:i/>
+          <w:iCs/>
+          <w:sz w:val="16"/>
+          <w:szCs w:val="16"/>
+        </w:rPr>
+        <w:t xml:space="preserve"> </w:t>
+      </w:r>
+      <w:r>
+        <w:rPr>
+          <w:i/>
+          <w:iCs/>
+          <w:sz w:val="16"/>
+          <w:szCs w:val="16"/>
+        </w:rPr>
+        <w:t xml:space="preserve">GABBIA </w:t>
+      </w:r>
+      <w:r>
+        <w:rPr>
+          <w:i/>
+          <w:iCs/>
+          <w:sz w:val="16"/>
+          <w:szCs w:val="16"/>
+        </w:rPr>
+        <w:t>(</w:t>
+      </w:r>
+      <w:r>
+        <w:rPr>
+          <w:i/>
+          <w:iCs/>
+          <w:sz w:val="16"/>
+          <w:szCs w:val="16"/>
         </w:rPr>
         <w:t>ID</w:t>
       </w:r>
@@ -331,14 +696,91 @@
         <w:rPr>
           <w:i/>
           <w:iCs/>
-          <w:sz w:val="14"/>
-          <w:szCs w:val="14"/>
+          <w:sz w:val="16"/>
+          <w:szCs w:val="16"/>
         </w:rPr>
         <w:t>)</w:t>
       </w:r>
     </w:p>
     <w:p>
       <w:pPr>
+        <w:spacing w:after="0" w:line="276" w:lineRule="auto"/>
+        <w:rPr>
+          <w:i/>
+          <w:iCs/>
+          <w:sz w:val="16"/>
+          <w:szCs w:val="16"/>
+        </w:rPr>
+      </w:pPr>
+      <w:r>
+        <w:rPr>
+          <w:i/>
+          <w:iCs/>
+          <w:sz w:val="16"/>
+          <w:szCs w:val="16"/>
+        </w:rPr>
+        <w:t xml:space="preserve">NOT NULL: </w:t>
+      </w:r>
+      <w:r>
+        <w:rPr>
+          <w:i/>
+          <w:iCs/>
+          <w:sz w:val="16"/>
+          <w:szCs w:val="16"/>
+        </w:rPr>
+        <w:t xml:space="preserve">nome, sesso, </w:t>
+      </w:r>
+      <w:r>
+        <w:rPr>
+          <w:i/>
+          <w:iCs/>
+          <w:sz w:val="16"/>
+          <w:szCs w:val="16"/>
+        </w:rPr>
+        <w:t>data_arrivo, gabbia</w:t>
+      </w:r>
+    </w:p>
+    <w:p>
+      <w:pPr>
+        <w:spacing w:after="0" w:line="276" w:lineRule="auto"/>
+        <w:rPr>
+          <w:i/>
+          <w:iCs/>
+          <w:sz w:val="16"/>
+          <w:szCs w:val="16"/>
+        </w:rPr>
+      </w:pPr>
+      <w:r>
+        <w:rPr>
+          <w:i/>
+          <w:iCs/>
+          <w:sz w:val="16"/>
+          <w:szCs w:val="16"/>
+        </w:rPr>
+        <w:t>UNIQUE:</w:t>
+      </w:r>
+      <w:r>
+        <w:rPr>
+          <w:i/>
+          <w:iCs/>
+          <w:sz w:val="16"/>
+          <w:szCs w:val="16"/>
+        </w:rPr>
+        <w:t xml:space="preserve"> gabbia</w:t>
+      </w:r>
+    </w:p>
+    <w:p>
+      <w:pPr>
+        <w:spacing w:after="0" w:line="276" w:lineRule="auto"/>
+        <w:rPr>
+          <w:sz w:val="25"/>
+          <w:szCs w:val="25"/>
+        </w:rPr>
+      </w:pPr>
+    </w:p>
+    <w:p>
+      <w:pPr>
+        <w:spacing w:after="0" w:line="276" w:lineRule="auto"/>
         <w:rPr>
           <w:sz w:val="25"/>
           <w:szCs w:val="25"/>
@@ -351,7 +793,146 @@
           <w:sz w:val="25"/>
           <w:szCs w:val="25"/>
         </w:rPr>
-        <w:t xml:space="preserve">ESEMPLARE </w:t>
+        <w:t>GENERE</w:t>
+      </w:r>
+      <w:r>
+        <w:rPr>
+          <w:sz w:val="25"/>
+          <w:szCs w:val="25"/>
+        </w:rPr>
+        <w:t xml:space="preserve"> (</w:t>
+      </w:r>
+      <w:r>
+        <w:rPr>
+          <w:color w:val="0070C0"/>
+          <w:sz w:val="25"/>
+          <w:szCs w:val="25"/>
+          <w:u w:val="single"/>
+        </w:rPr>
+        <w:t>nome</w:t>
+      </w:r>
+      <w:r>
+        <w:rPr>
+          <w:sz w:val="25"/>
+          <w:szCs w:val="25"/>
+        </w:rPr>
+        <w:t>)</w:t>
+      </w:r>
+    </w:p>
+    <w:p>
+      <w:pPr>
+        <w:spacing w:after="0" w:line="276" w:lineRule="auto"/>
+        <w:rPr>
+          <w:sz w:val="25"/>
+          <w:szCs w:val="25"/>
+        </w:rPr>
+      </w:pPr>
+    </w:p>
+    <w:p>
+      <w:pPr>
+        <w:spacing w:after="0" w:line="276" w:lineRule="auto"/>
+        <w:rPr>
+          <w:sz w:val="25"/>
+          <w:szCs w:val="25"/>
+        </w:rPr>
+      </w:pPr>
+      <w:r>
+        <w:rPr>
+          <w:b/>
+          <w:bCs/>
+          <w:sz w:val="25"/>
+          <w:szCs w:val="25"/>
+        </w:rPr>
+        <w:t>ADDETTO PULIZIE</w:t>
+      </w:r>
+      <w:r>
+        <w:rPr>
+          <w:sz w:val="25"/>
+          <w:szCs w:val="25"/>
+        </w:rPr>
+        <w:t xml:space="preserve"> (</w:t>
+      </w:r>
+      <w:r>
+        <w:rPr>
+          <w:color w:val="0070C0"/>
+          <w:sz w:val="25"/>
+          <w:szCs w:val="25"/>
+          <w:u w:val="single"/>
+        </w:rPr>
+        <w:t>CF</w:t>
+      </w:r>
+      <w:r>
+        <w:rPr>
+          <w:sz w:val="25"/>
+          <w:szCs w:val="25"/>
+        </w:rPr>
+        <w:t>, nome, cognome, stipendio, telefono, turno_pulizia)</w:t>
+      </w:r>
+    </w:p>
+    <w:p>
+      <w:pPr>
+        <w:spacing w:after="0" w:line="276" w:lineRule="auto"/>
+        <w:rPr>
+          <w:i/>
+          <w:iCs/>
+          <w:sz w:val="16"/>
+          <w:szCs w:val="16"/>
+        </w:rPr>
+      </w:pPr>
+      <w:r>
+        <w:rPr>
+          <w:i/>
+          <w:iCs/>
+          <w:sz w:val="16"/>
+          <w:szCs w:val="16"/>
+        </w:rPr>
+        <w:t xml:space="preserve">NOT NULL: </w:t>
+      </w:r>
+      <w:r>
+        <w:rPr>
+          <w:i/>
+          <w:iCs/>
+          <w:sz w:val="16"/>
+          <w:szCs w:val="16"/>
+        </w:rPr>
+        <w:t>nome, cognome, sti</w:t>
+      </w:r>
+      <w:r>
+        <w:rPr>
+          <w:i/>
+          <w:iCs/>
+          <w:sz w:val="16"/>
+          <w:szCs w:val="16"/>
+        </w:rPr>
+        <w:t>pendio, turno_pulizia</w:t>
+      </w:r>
+    </w:p>
+    <w:p>
+      <w:pPr>
+        <w:spacing w:after="0" w:line="276" w:lineRule="auto"/>
+        <w:rPr>
+          <w:sz w:val="25"/>
+          <w:szCs w:val="25"/>
+          <w:lang w:val="en-US"/>
+        </w:rPr>
+      </w:pPr>
+    </w:p>
+    <w:p>
+      <w:pPr>
+        <w:spacing w:after="0" w:line="276" w:lineRule="auto"/>
+        <w:rPr>
+          <w:sz w:val="25"/>
+          <w:szCs w:val="25"/>
+        </w:rPr>
+      </w:pPr>
+      <w:r>
+        <w:rPr>
+          <w:b/>
+          <w:bCs/>
+          <w:sz w:val="25"/>
+          <w:szCs w:val="25"/>
+        </w:rPr>
+        <w:t xml:space="preserve">PULIRE </w:t>
       </w:r>
       <w:r>
         <w:rPr>
@@ -367,78 +948,86 @@
           <w:szCs w:val="25"/>
           <w:u w:val="single"/>
         </w:rPr>
-        <w:t>id, genere</w:t>
-      </w:r>
-      <w:r>
-        <w:rPr>
-          <w:sz w:val="25"/>
-          <w:szCs w:val="25"/>
-        </w:rPr>
-        <w:t xml:space="preserve">, </w:t>
-      </w:r>
-      <w:r>
-        <w:rPr>
-          <w:sz w:val="25"/>
-          <w:szCs w:val="25"/>
-        </w:rPr>
-        <w:t xml:space="preserve">nome, </w:t>
-      </w:r>
-      <w:r>
-        <w:rPr>
-          <w:sz w:val="25"/>
-          <w:szCs w:val="25"/>
-        </w:rPr>
-        <w:t>sesso, paese_provenienza, data_nascita, data_arrivo, gabbia)</w:t>
-      </w:r>
-      <w:r>
-        <w:rPr>
-          <w:sz w:val="25"/>
-          <w:szCs w:val="25"/>
-        </w:rPr>
-        <w:br/>
-      </w:r>
-      <w:r>
-        <w:rPr>
-          <w:i/>
-          <w:iCs/>
-          <w:sz w:val="14"/>
-          <w:szCs w:val="14"/>
-        </w:rPr>
-        <w:t xml:space="preserve">ESEMPLARE </w:t>
-      </w:r>
-      <w:r>
-        <w:rPr>
-          <w:i/>
-          <w:iCs/>
-          <w:sz w:val="14"/>
-          <w:szCs w:val="14"/>
-        </w:rPr>
-        <w:t>(</w:t>
-      </w:r>
-      <w:r>
-        <w:rPr>
-          <w:i/>
-          <w:iCs/>
-          <w:sz w:val="14"/>
-          <w:szCs w:val="14"/>
-        </w:rPr>
-        <w:t>genere</w:t>
-      </w:r>
-      <w:r>
-        <w:rPr>
-          <w:i/>
-          <w:iCs/>
-          <w:sz w:val="14"/>
-          <w:szCs w:val="14"/>
+        <w:t>addetto</w:t>
+      </w:r>
+      <w:r>
+        <w:rPr>
+          <w:color w:val="0070C0"/>
+          <w:sz w:val="25"/>
+          <w:szCs w:val="25"/>
+          <w:u w:val="single"/>
+        </w:rPr>
+        <w:t>_</w:t>
+      </w:r>
+      <w:r>
+        <w:rPr>
+          <w:color w:val="0070C0"/>
+          <w:sz w:val="25"/>
+          <w:szCs w:val="25"/>
+          <w:u w:val="single"/>
+        </w:rPr>
+        <w:t>pulizie, abitazione</w:t>
+      </w:r>
+      <w:r>
+        <w:rPr>
+          <w:sz w:val="25"/>
+          <w:szCs w:val="25"/>
         </w:rPr>
         <w:t>)</w:t>
       </w:r>
-      <w:r>
-        <w:rPr>
-          <w:i/>
-          <w:iCs/>
-          <w:sz w:val="8"/>
-          <w:szCs w:val="8"/>
+    </w:p>
+    <w:p>
+      <w:pPr>
+        <w:spacing w:after="0" w:line="276" w:lineRule="auto"/>
+        <w:rPr>
+          <w:i/>
+          <w:iCs/>
+          <w:sz w:val="16"/>
+          <w:szCs w:val="16"/>
+        </w:rPr>
+      </w:pPr>
+      <w:r>
+        <w:rPr>
+          <w:i/>
+          <w:iCs/>
+          <w:sz w:val="16"/>
+          <w:szCs w:val="16"/>
+        </w:rPr>
+        <w:t>PULIRE</w:t>
+      </w:r>
+      <w:r>
+        <w:rPr>
+          <w:i/>
+          <w:iCs/>
+          <w:sz w:val="16"/>
+          <w:szCs w:val="16"/>
+        </w:rPr>
+        <w:t xml:space="preserve"> (</w:t>
+      </w:r>
+      <w:r>
+        <w:rPr>
+          <w:i/>
+          <w:iCs/>
+          <w:sz w:val="16"/>
+          <w:szCs w:val="16"/>
+        </w:rPr>
+        <w:t>abitazione</w:t>
+      </w:r>
+      <w:r>
+        <w:rPr>
+          <w:i/>
+          <w:iCs/>
+          <w:sz w:val="16"/>
+          <w:szCs w:val="16"/>
+        </w:rPr>
+        <w:t>)</w:t>
+      </w:r>
+      <w:r>
+        <w:rPr>
+          <w:i/>
+          <w:iCs/>
+          <w:sz w:val="10"/>
+          <w:szCs w:val="10"/>
         </w:rPr>
         <w:t xml:space="preserve"> </w:t>
       </w:r>
@@ -446,28 +1035,353 @@
         <w:rPr>
           <w:rFonts w:ascii="Tahoma" w:hAnsi="Tahoma" w:cs="Tahoma"/>
           <w:color w:val="000000"/>
-          <w:sz w:val="14"/>
-          <w:szCs w:val="14"/>
+          <w:sz w:val="16"/>
+          <w:szCs w:val="16"/>
           <w:shd w:val="clear" w:color="auto" w:fill="FFFFFF"/>
         </w:rPr>
-        <w:t>→</w:t>
+        <w:t xml:space="preserve">→ </w:t>
+      </w:r>
+      <w:r>
+        <w:rPr>
+          <w:i/>
+          <w:iCs/>
+          <w:sz w:val="16"/>
+          <w:szCs w:val="16"/>
+        </w:rPr>
+        <w:t>ABITAZIONE</w:t>
+      </w:r>
+      <w:r>
+        <w:rPr>
+          <w:i/>
+          <w:iCs/>
+          <w:sz w:val="16"/>
+          <w:szCs w:val="16"/>
+        </w:rPr>
+        <w:t xml:space="preserve"> </w:t>
+      </w:r>
+      <w:r>
+        <w:rPr>
+          <w:i/>
+          <w:iCs/>
+          <w:sz w:val="16"/>
+          <w:szCs w:val="16"/>
+        </w:rPr>
+        <w:t>(</w:t>
+      </w:r>
+      <w:r>
+        <w:rPr>
+          <w:i/>
+          <w:iCs/>
+          <w:sz w:val="16"/>
+          <w:szCs w:val="16"/>
+        </w:rPr>
+        <w:t>ID</w:t>
+      </w:r>
+      <w:r>
+        <w:rPr>
+          <w:i/>
+          <w:iCs/>
+          <w:sz w:val="16"/>
+          <w:szCs w:val="16"/>
+        </w:rPr>
+        <w:t>)</w:t>
+      </w:r>
+      <w:bookmarkStart w:id="0" w:name="_GoBack"/>
+      <w:bookmarkEnd w:id="0"/>
+    </w:p>
+    <w:p>
+      <w:pPr>
+        <w:spacing w:after="0" w:line="276" w:lineRule="auto"/>
+        <w:rPr>
+          <w:sz w:val="25"/>
+          <w:szCs w:val="25"/>
+        </w:rPr>
+      </w:pPr>
+    </w:p>
+    <w:p>
+      <w:pPr>
+        <w:spacing w:after="0" w:line="276" w:lineRule="auto"/>
+        <w:rPr>
+          <w:sz w:val="25"/>
+          <w:szCs w:val="25"/>
+        </w:rPr>
+      </w:pPr>
+      <w:r>
+        <w:rPr>
+          <w:b/>
+          <w:bCs/>
+          <w:sz w:val="25"/>
+          <w:szCs w:val="25"/>
+        </w:rPr>
+        <w:t xml:space="preserve">VETERINARIO </w:t>
+      </w:r>
+      <w:r>
+        <w:rPr>
+          <w:sz w:val="25"/>
+          <w:szCs w:val="25"/>
+        </w:rPr>
+        <w:t>(</w:t>
+      </w:r>
+      <w:r>
+        <w:rPr>
+          <w:color w:val="0070C0"/>
+          <w:sz w:val="25"/>
+          <w:szCs w:val="25"/>
+          <w:u w:val="single"/>
+        </w:rPr>
+        <w:t>CF</w:t>
+      </w:r>
+      <w:r>
+        <w:rPr>
+          <w:sz w:val="25"/>
+          <w:szCs w:val="25"/>
+        </w:rPr>
+        <w:t>, nome, cognome, stipendio, telefono)</w:t>
+      </w:r>
+    </w:p>
+    <w:p>
+      <w:pPr>
+        <w:spacing w:after="0" w:line="276" w:lineRule="auto"/>
+        <w:rPr>
+          <w:i/>
+          <w:iCs/>
+          <w:sz w:val="16"/>
+          <w:szCs w:val="16"/>
+        </w:rPr>
+      </w:pPr>
+      <w:r>
+        <w:rPr>
+          <w:i/>
+          <w:iCs/>
+          <w:sz w:val="16"/>
+          <w:szCs w:val="16"/>
+        </w:rPr>
+        <w:t xml:space="preserve">NOT NULL: </w:t>
+      </w:r>
+      <w:r>
+        <w:rPr>
+          <w:i/>
+          <w:iCs/>
+          <w:sz w:val="16"/>
+          <w:szCs w:val="16"/>
+        </w:rPr>
+        <w:t>nome, cognome, sti</w:t>
+      </w:r>
+      <w:r>
+        <w:rPr>
+          <w:i/>
+          <w:iCs/>
+          <w:sz w:val="16"/>
+          <w:szCs w:val="16"/>
+        </w:rPr>
+        <w:t>pendio</w:t>
+      </w:r>
+    </w:p>
+    <w:p>
+      <w:pPr>
+        <w:spacing w:after="0" w:line="276" w:lineRule="auto"/>
+        <w:rPr>
+          <w:sz w:val="25"/>
+          <w:szCs w:val="25"/>
+        </w:rPr>
+      </w:pPr>
+    </w:p>
+    <w:p>
+      <w:pPr>
+        <w:spacing w:after="0" w:line="276" w:lineRule="auto"/>
+        <w:rPr>
+          <w:sz w:val="25"/>
+          <w:szCs w:val="25"/>
+        </w:rPr>
+      </w:pPr>
+      <w:r>
+        <w:rPr>
+          <w:b/>
+          <w:bCs/>
+          <w:sz w:val="25"/>
+          <w:szCs w:val="25"/>
+        </w:rPr>
+        <w:t xml:space="preserve">VISITA </w:t>
+      </w:r>
+      <w:r>
+        <w:rPr>
+          <w:sz w:val="25"/>
+          <w:szCs w:val="25"/>
+        </w:rPr>
+        <w:t>(</w:t>
+      </w:r>
+      <w:r>
+        <w:rPr>
+          <w:color w:val="0070C0"/>
+          <w:sz w:val="25"/>
+          <w:szCs w:val="25"/>
+          <w:u w:val="single"/>
+        </w:rPr>
+        <w:t>veterinario, esemplare_id, esemplare_gen, data</w:t>
+      </w:r>
+      <w:r>
+        <w:rPr>
+          <w:sz w:val="25"/>
+          <w:szCs w:val="25"/>
+        </w:rPr>
+        <w:t>, peso, diagnostica, dieta)</w:t>
+      </w:r>
+    </w:p>
+    <w:p>
+      <w:pPr>
+        <w:spacing w:after="0" w:line="276" w:lineRule="auto"/>
+        <w:rPr>
+          <w:i/>
+          <w:iCs/>
+          <w:sz w:val="16"/>
+          <w:szCs w:val="16"/>
+        </w:rPr>
+      </w:pPr>
+      <w:r>
+        <w:rPr>
+          <w:i/>
+          <w:iCs/>
+          <w:sz w:val="16"/>
+          <w:szCs w:val="16"/>
+        </w:rPr>
+        <w:t>VISITA</w:t>
+      </w:r>
+      <w:r>
+        <w:rPr>
+          <w:i/>
+          <w:iCs/>
+          <w:sz w:val="16"/>
+          <w:szCs w:val="16"/>
+        </w:rPr>
+        <w:t xml:space="preserve"> (</w:t>
+      </w:r>
+      <w:r>
+        <w:rPr>
+          <w:i/>
+          <w:iCs/>
+          <w:sz w:val="16"/>
+          <w:szCs w:val="16"/>
+        </w:rPr>
+        <w:t>veterinario</w:t>
+      </w:r>
+      <w:r>
+        <w:rPr>
+          <w:i/>
+          <w:iCs/>
+          <w:sz w:val="16"/>
+          <w:szCs w:val="16"/>
+        </w:rPr>
+        <w:t>)</w:t>
+      </w:r>
+      <w:r>
+        <w:rPr>
+          <w:i/>
+          <w:iCs/>
+          <w:sz w:val="10"/>
+          <w:szCs w:val="10"/>
+        </w:rPr>
+        <w:t xml:space="preserve"> </w:t>
       </w:r>
       <w:r>
         <w:rPr>
           <w:rFonts w:ascii="Tahoma" w:hAnsi="Tahoma" w:cs="Tahoma"/>
           <w:color w:val="000000"/>
-          <w:sz w:val="14"/>
-          <w:szCs w:val="14"/>
+          <w:sz w:val="16"/>
+          <w:szCs w:val="16"/>
           <w:shd w:val="clear" w:color="auto" w:fill="FFFFFF"/>
         </w:rPr>
+        <w:t xml:space="preserve">→ </w:t>
+      </w:r>
+      <w:r>
+        <w:rPr>
+          <w:i/>
+          <w:iCs/>
+          <w:sz w:val="16"/>
+          <w:szCs w:val="16"/>
+        </w:rPr>
+        <w:t>VETERINARIO</w:t>
+      </w:r>
+      <w:r>
+        <w:rPr>
+          <w:i/>
+          <w:iCs/>
+          <w:sz w:val="16"/>
+          <w:szCs w:val="16"/>
+        </w:rPr>
         <w:t xml:space="preserve"> </w:t>
       </w:r>
       <w:r>
         <w:rPr>
           <w:i/>
           <w:iCs/>
-          <w:sz w:val="14"/>
-          <w:szCs w:val="14"/>
+          <w:sz w:val="16"/>
+          <w:szCs w:val="16"/>
+        </w:rPr>
+        <w:t>(</w:t>
+      </w:r>
+      <w:r>
+        <w:rPr>
+          <w:i/>
+          <w:iCs/>
+          <w:sz w:val="16"/>
+          <w:szCs w:val="16"/>
+        </w:rPr>
+        <w:t>CF</w:t>
+      </w:r>
+      <w:r>
+        <w:rPr>
+          <w:i/>
+          <w:iCs/>
+          <w:sz w:val="16"/>
+          <w:szCs w:val="16"/>
+        </w:rPr>
+        <w:t>)</w:t>
+      </w:r>
+    </w:p>
+    <w:p>
+      <w:pPr>
+        <w:spacing w:after="0" w:line="276" w:lineRule="auto"/>
+        <w:rPr>
+          <w:i/>
+          <w:iCs/>
+          <w:sz w:val="16"/>
+          <w:szCs w:val="16"/>
+        </w:rPr>
+      </w:pPr>
+      <w:r>
+        <w:rPr>
+          <w:i/>
+          <w:iCs/>
+          <w:sz w:val="16"/>
+          <w:szCs w:val="16"/>
+        </w:rPr>
+        <w:t xml:space="preserve">VISITA (esemplare_id) </w:t>
+      </w:r>
+      <w:r>
+        <w:rPr>
+          <w:rFonts w:ascii="Tahoma" w:hAnsi="Tahoma" w:cs="Tahoma"/>
+          <w:color w:val="000000"/>
+          <w:sz w:val="16"/>
+          <w:szCs w:val="16"/>
+          <w:shd w:val="clear" w:color="auto" w:fill="FFFFFF"/>
+        </w:rPr>
+        <w:t xml:space="preserve">→ </w:t>
+      </w:r>
+      <w:r>
+        <w:rPr>
+          <w:i/>
+          <w:iCs/>
+          <w:sz w:val="16"/>
+          <w:szCs w:val="16"/>
+        </w:rPr>
+        <w:t>ESEMPLARE</w:t>
+      </w:r>
+      <w:r>
+        <w:rPr>
+          <w:i/>
+          <w:iCs/>
+          <w:sz w:val="16"/>
+          <w:szCs w:val="16"/>
         </w:rPr>
         <w:t xml:space="preserve"> </w:t>
       </w:r>
@@ -475,19 +1389,8 @@
         <w:rPr>
           <w:i/>
           <w:iCs/>
-          <w:sz w:val="14"/>
-          <w:szCs w:val="14"/>
-        </w:rPr>
-        <w:t xml:space="preserve">GENERE </w:t>
-      </w:r>
-      <w:bookmarkStart w:id="0" w:name="_GoBack"/>
-      <w:bookmarkEnd w:id="0"/>
-      <w:r>
-        <w:rPr>
-          <w:i/>
-          <w:iCs/>
-          <w:sz w:val="14"/>
-          <w:szCs w:val="14"/>
+          <w:sz w:val="16"/>
+          <w:szCs w:val="16"/>
         </w:rPr>
         <w:t>(</w:t>
       </w:r>
@@ -495,249 +1398,168 @@
         <w:rPr>
           <w:i/>
           <w:iCs/>
-          <w:sz w:val="14"/>
-          <w:szCs w:val="14"/>
-        </w:rPr>
-        <w:t>nome</w:t>
-      </w:r>
-      <w:r>
-        <w:rPr>
-          <w:i/>
-          <w:iCs/>
-          <w:sz w:val="14"/>
-          <w:szCs w:val="14"/>
+          <w:sz w:val="16"/>
+          <w:szCs w:val="16"/>
+        </w:rPr>
+        <w:t>ID</w:t>
+      </w:r>
+      <w:r>
+        <w:rPr>
+          <w:i/>
+          <w:iCs/>
+          <w:sz w:val="16"/>
+          <w:szCs w:val="16"/>
         </w:rPr>
         <w:t>)</w:t>
       </w:r>
     </w:p>
     <w:p>
       <w:pPr>
-        <w:rPr>
-          <w:sz w:val="25"/>
-          <w:szCs w:val="25"/>
-        </w:rPr>
-      </w:pPr>
-      <w:r>
-        <w:rPr>
-          <w:b/>
-          <w:bCs/>
-          <w:sz w:val="25"/>
-          <w:szCs w:val="25"/>
-        </w:rPr>
-        <w:t>GENERE</w:t>
-      </w:r>
-      <w:r>
-        <w:rPr>
-          <w:sz w:val="25"/>
-          <w:szCs w:val="25"/>
-        </w:rPr>
-        <w:t xml:space="preserve"> (</w:t>
-      </w:r>
-      <w:r>
-        <w:rPr>
-          <w:color w:val="0070C0"/>
-          <w:sz w:val="25"/>
-          <w:szCs w:val="25"/>
-          <w:u w:val="single"/>
-        </w:rPr>
-        <w:t>nome</w:t>
-      </w:r>
-      <w:r>
-        <w:rPr>
-          <w:sz w:val="25"/>
-          <w:szCs w:val="25"/>
+        <w:spacing w:after="0" w:line="276" w:lineRule="auto"/>
+        <w:rPr>
+          <w:i/>
+          <w:iCs/>
+          <w:sz w:val="16"/>
+          <w:szCs w:val="16"/>
+        </w:rPr>
+      </w:pPr>
+      <w:r>
+        <w:rPr>
+          <w:i/>
+          <w:iCs/>
+          <w:sz w:val="16"/>
+          <w:szCs w:val="16"/>
+        </w:rPr>
+        <w:t>VISITA (esemplare_</w:t>
+      </w:r>
+      <w:r>
+        <w:rPr>
+          <w:i/>
+          <w:iCs/>
+          <w:sz w:val="16"/>
+          <w:szCs w:val="16"/>
+        </w:rPr>
+        <w:t>genere</w:t>
+      </w:r>
+      <w:r>
+        <w:rPr>
+          <w:i/>
+          <w:iCs/>
+          <w:sz w:val="16"/>
+          <w:szCs w:val="16"/>
+        </w:rPr>
+        <w:t xml:space="preserve">) </w:t>
+      </w:r>
+      <w:r>
+        <w:rPr>
+          <w:rFonts w:ascii="Tahoma" w:hAnsi="Tahoma" w:cs="Tahoma"/>
+          <w:color w:val="000000"/>
+          <w:sz w:val="16"/>
+          <w:szCs w:val="16"/>
+          <w:shd w:val="clear" w:color="auto" w:fill="FFFFFF"/>
+        </w:rPr>
+        <w:t xml:space="preserve">→ </w:t>
+      </w:r>
+      <w:r>
+        <w:rPr>
+          <w:i/>
+          <w:iCs/>
+          <w:sz w:val="16"/>
+          <w:szCs w:val="16"/>
+        </w:rPr>
+        <w:t xml:space="preserve">ESEMPLARE </w:t>
+      </w:r>
+      <w:r>
+        <w:rPr>
+          <w:i/>
+          <w:iCs/>
+          <w:sz w:val="16"/>
+          <w:szCs w:val="16"/>
+        </w:rPr>
+        <w:t>(</w:t>
+      </w:r>
+      <w:r>
+        <w:rPr>
+          <w:i/>
+          <w:iCs/>
+          <w:sz w:val="16"/>
+          <w:szCs w:val="16"/>
+        </w:rPr>
+        <w:t>genere</w:t>
+      </w:r>
+      <w:r>
+        <w:rPr>
+          <w:i/>
+          <w:iCs/>
+          <w:sz w:val="16"/>
+          <w:szCs w:val="16"/>
         </w:rPr>
         <w:t>)</w:t>
       </w:r>
     </w:p>
     <w:p>
       <w:pPr>
-        <w:rPr>
-          <w:sz w:val="25"/>
-          <w:szCs w:val="25"/>
-        </w:rPr>
-      </w:pPr>
-      <w:r>
-        <w:rPr>
-          <w:b/>
-          <w:bCs/>
-          <w:sz w:val="25"/>
-          <w:szCs w:val="25"/>
-        </w:rPr>
-        <w:t>ADDETTO PULIZIE</w:t>
-      </w:r>
-      <w:r>
-        <w:rPr>
-          <w:sz w:val="25"/>
-          <w:szCs w:val="25"/>
-        </w:rPr>
-        <w:t xml:space="preserve"> (</w:t>
-      </w:r>
-      <w:r>
-        <w:rPr>
-          <w:color w:val="0070C0"/>
-          <w:sz w:val="25"/>
-          <w:szCs w:val="25"/>
-          <w:u w:val="single"/>
-        </w:rPr>
-        <w:t>CF</w:t>
-      </w:r>
-      <w:r>
-        <w:rPr>
-          <w:sz w:val="25"/>
-          <w:szCs w:val="25"/>
-        </w:rPr>
-        <w:t>, nome, cognome, stipendio, telefono, turno_pulizia)</w:t>
-      </w:r>
-    </w:p>
-    <w:p>
-      <w:pPr>
-        <w:rPr>
-          <w:sz w:val="25"/>
-          <w:szCs w:val="25"/>
-        </w:rPr>
-      </w:pPr>
-      <w:r>
-        <w:rPr>
-          <w:b/>
-          <w:bCs/>
-          <w:sz w:val="25"/>
-          <w:szCs w:val="25"/>
-        </w:rPr>
-        <w:t xml:space="preserve">PULIRE </w:t>
-      </w:r>
-      <w:r>
-        <w:rPr>
-          <w:sz w:val="25"/>
-          <w:szCs w:val="25"/>
-        </w:rPr>
-        <w:t>(</w:t>
-      </w:r>
-      <w:r>
-        <w:rPr>
-          <w:color w:val="0070C0"/>
-          <w:sz w:val="25"/>
-          <w:szCs w:val="25"/>
-          <w:u w:val="single"/>
-        </w:rPr>
-        <w:t>addetto</w:t>
-      </w:r>
-      <w:r>
-        <w:rPr>
-          <w:color w:val="0070C0"/>
-          <w:sz w:val="25"/>
-          <w:szCs w:val="25"/>
-          <w:u w:val="single"/>
-        </w:rPr>
-        <w:t>_</w:t>
-      </w:r>
-      <w:r>
-        <w:rPr>
-          <w:color w:val="0070C0"/>
-          <w:sz w:val="25"/>
-          <w:szCs w:val="25"/>
-          <w:u w:val="single"/>
-        </w:rPr>
-        <w:t>pulizie, abitazione</w:t>
-      </w:r>
-      <w:r>
-        <w:rPr>
-          <w:sz w:val="25"/>
-          <w:szCs w:val="25"/>
-        </w:rPr>
-        <w:t>)</w:t>
-      </w:r>
-    </w:p>
-    <w:p>
-      <w:pPr>
-        <w:rPr>
-          <w:sz w:val="25"/>
-          <w:szCs w:val="25"/>
-        </w:rPr>
-      </w:pPr>
-      <w:r>
-        <w:rPr>
-          <w:b/>
-          <w:bCs/>
-          <w:sz w:val="25"/>
-          <w:szCs w:val="25"/>
-        </w:rPr>
-        <w:t xml:space="preserve">VETERINARIO </w:t>
-      </w:r>
-      <w:r>
-        <w:rPr>
-          <w:sz w:val="25"/>
-          <w:szCs w:val="25"/>
-        </w:rPr>
-        <w:t>(</w:t>
-      </w:r>
-      <w:r>
-        <w:rPr>
-          <w:color w:val="0070C0"/>
-          <w:sz w:val="25"/>
-          <w:szCs w:val="25"/>
-          <w:u w:val="single"/>
-        </w:rPr>
-        <w:t>CF</w:t>
-      </w:r>
-      <w:r>
-        <w:rPr>
-          <w:sz w:val="25"/>
-          <w:szCs w:val="25"/>
-        </w:rPr>
-        <w:t>, nome, cognome, stipendio, telefono)</w:t>
-      </w:r>
-    </w:p>
-    <w:p>
-      <w:pPr>
-        <w:rPr>
-          <w:sz w:val="25"/>
-          <w:szCs w:val="25"/>
-        </w:rPr>
-      </w:pPr>
-      <w:r>
-        <w:rPr>
-          <w:b/>
-          <w:bCs/>
-          <w:sz w:val="25"/>
-          <w:szCs w:val="25"/>
-        </w:rPr>
-        <w:t xml:space="preserve">VISITA </w:t>
-      </w:r>
-      <w:r>
-        <w:rPr>
-          <w:sz w:val="25"/>
-          <w:szCs w:val="25"/>
-        </w:rPr>
-        <w:t>(</w:t>
-      </w:r>
-      <w:r>
-        <w:rPr>
-          <w:color w:val="0070C0"/>
-          <w:sz w:val="25"/>
-          <w:szCs w:val="25"/>
-          <w:u w:val="single"/>
-        </w:rPr>
-        <w:t>veterinario, esemplare_id, esemplare_gen, data</w:t>
-      </w:r>
-      <w:r>
-        <w:rPr>
-          <w:sz w:val="25"/>
-          <w:szCs w:val="25"/>
-        </w:rPr>
-        <w:t>, peso, diagnostica, dieta)</w:t>
-      </w:r>
-    </w:p>
-    <w:p>
-      <w:pPr>
-        <w:rPr>
-          <w:sz w:val="25"/>
-          <w:szCs w:val="25"/>
-        </w:rPr>
-      </w:pPr>
-    </w:p>
-    <w:p>
-      <w:pPr>
+        <w:spacing w:after="0" w:line="276" w:lineRule="auto"/>
+        <w:rPr>
+          <w:i/>
+          <w:iCs/>
+          <w:sz w:val="16"/>
+          <w:szCs w:val="16"/>
+        </w:rPr>
+      </w:pPr>
+      <w:r>
+        <w:rPr>
+          <w:i/>
+          <w:iCs/>
+          <w:sz w:val="16"/>
+          <w:szCs w:val="16"/>
+        </w:rPr>
+        <w:t xml:space="preserve">NOT NULL: </w:t>
+      </w:r>
+      <w:r>
+        <w:rPr>
+          <w:i/>
+          <w:iCs/>
+          <w:sz w:val="16"/>
+          <w:szCs w:val="16"/>
+        </w:rPr>
+        <w:t>peso, diagnostica, dieta</w:t>
+      </w:r>
+    </w:p>
+    <w:p>
+      <w:pPr>
+        <w:spacing w:after="0" w:line="276" w:lineRule="auto"/>
+        <w:rPr>
+          <w:i/>
+          <w:iCs/>
+          <w:sz w:val="16"/>
+          <w:szCs w:val="16"/>
+        </w:rPr>
+      </w:pPr>
+    </w:p>
+    <w:p>
+      <w:pPr>
+        <w:spacing w:after="0" w:line="276" w:lineRule="auto"/>
+        <w:rPr>
+          <w:i/>
+          <w:iCs/>
+          <w:sz w:val="16"/>
+          <w:szCs w:val="16"/>
+        </w:rPr>
+      </w:pPr>
+    </w:p>
+    <w:p>
+      <w:pPr>
+        <w:spacing w:after="0" w:line="276" w:lineRule="auto"/>
+        <w:rPr>
+          <w:sz w:val="25"/>
+          <w:szCs w:val="25"/>
+        </w:rPr>
+      </w:pPr>
+    </w:p>
+    <w:p>
+      <w:pPr>
+        <w:spacing w:after="0" w:line="276" w:lineRule="auto"/>
         <w:rPr>
           <w:sz w:val="25"/>
           <w:szCs w:val="25"/>
@@ -754,6 +1576,7 @@
     </w:p>
     <w:p>
       <w:pPr>
+        <w:spacing w:after="0" w:line="276" w:lineRule="auto"/>
         <w:jc w:val="center"/>
         <w:rPr>
           <w:sz w:val="26"/>
@@ -772,7 +1595,7 @@
 </file>
 
 <file path=word/numbering.xml><?xml version="1.0" encoding="utf-8"?>
-<w:numbering xmlns:wpc="http://schemas.microsoft.com/office/word/2010/wordprocessingCanvas" xmlns:cx="http://schemas.microsoft.com/office/drawing/2014/chartex" xmlns:cx1="http://schemas.microsoft.com/office/drawing/2015/9/8/chartex" xmlns:cx2="http://schemas.microsoft.com/office/drawing/2015/10/21/chartex" xmlns:cx3="http://schemas.microsoft.com/office/drawing/2016/5/9/chartex" xmlns:cx4="http://schemas.microsoft.com/office/drawing/2016/5/10/chartex" xmlns:cx5="http://schemas.microsoft.com/office/drawing/2016/5/11/chartex" xmlns:cx6="http://schemas.microsoft.com/office/drawing/2016/5/12/chartex" xmlns:cx7="http://schemas.microsoft.com/office/drawing/2016/5/13/chartex" xmlns:cx8="http://schemas.microsoft.com/office/drawing/2016/5/14/chartex" xmlns:mc="http://schemas.openxmlformats.org/markup-compatibility/2006" xmlns:aink="http://schemas.microsoft.com/office/drawing/2016/ink" xmlns:am3d="http://schemas.microsoft.com/office/drawing/2017/model3d" xmlns:o="urn:schemas-microsoft-com:office:office" xmlns:r="http://schemas.openxmlformats.org/officeDocument/2006/relationships" xmlns:m="http://schemas.openxmlformats.org/officeDocument/2006/math" xmlns:v="urn:schemas-microsoft-com:vml" xmlns:wp14="http://schemas.microsoft.com/office/word/2010/wordprocessingDrawing" xmlns:wp="http://schemas.openxmlformats.org/drawingml/2006/wordprocessingDrawing" xmlns:w10="urn:schemas-microsoft-com:office:word" xmlns:w="http://schemas.openxmlformats.org/wordprocessingml/2006/main" xmlns:w14="http://schemas.microsoft.com/office/word/2010/wordml" xmlns:w15="http://schemas.microsoft.com/office/word/2012/wordml" xmlns:w16cex="http://schemas.microsoft.com/office/word/2018/wordml/cex" xmlns:w16cid="http://schemas.microsoft.com/office/word/2016/wordml/cid" xmlns:w16="http://schemas.microsoft.com/office/word/2018/wordml" xmlns:w16se="http://schemas.microsoft.com/office/word/2015/wordml/symex" xmlns:wpg="http://schemas.microsoft.com/office/word/2010/wordprocessingGroup" xmlns:wpi="http://schemas.microsoft.com/office/word/2010/wordprocessingInk" xmlns:wne="http://schemas.microsoft.com/office/word/2006/wordml" xmlns:wps="http://schemas.microsoft.com/office/word/2010/wordprocessingShape" mc:Ignorable="w14 w15 w16se w16cid w16 w16cex wp14">
+<w:numbering xmlns:wpc="http://schemas.microsoft.com/office/word/2010/wordprocessingCanvas" xmlns:cx="http://schemas.microsoft.com/office/drawing/2014/chartex" xmlns:cx1="http://schemas.microsoft.com/office/drawing/2015/9/8/chartex" xmlns:cx2="http://schemas.microsoft.com/office/drawing/2015/10/21/chartex" xmlns:cx3="http://schemas.microsoft.com/office/drawing/2016/5/9/chartex" xmlns:cx4="http://schemas.microsoft.com/office/drawing/2016/5/10/chartex" xmlns:cx5="http://schemas.microsoft.com/office/drawing/2016/5/11/chartex" xmlns:cx6="http://schemas.microsoft.com/office/drawing/2016/5/12/chartex" xmlns:cx7="http://schemas.microsoft.com/office/drawing/2016/5/13/chartex" xmlns:cx8="http://schemas.microsoft.com/office/drawing/2016/5/14/chartex" xmlns:mc="http://schemas.openxmlformats.org/markup-compatibility/2006" xmlns:aink="http://schemas.microsoft.com/office/drawing/2016/ink" xmlns:am3d="http://schemas.microsoft.com/office/drawing/2017/model3d" xmlns:o="urn:schemas-microsoft-com:office:office" xmlns:r="http://schemas.openxmlformats.org/officeDocument/2006/relationships" xmlns:m="http://schemas.openxmlformats.org/officeDocument/2006/math" xmlns:v="urn:schemas-microsoft-com:vml" xmlns:wp14="http://schemas.microsoft.com/office/word/2010/wordprocessingDrawing" xmlns:wp="http://schemas.openxmlformats.org/drawingml/2006/wordprocessingDrawing" xmlns:w10="urn:schemas-microsoft-com:office:word" xmlns:w="http://schemas.openxmlformats.org/wordprocessingml/2006/main" xmlns:w14="http://schemas.microsoft.com/office/word/2010/wordml" xmlns:w15="http://schemas.microsoft.com/office/word/2012/wordml" xmlns:w16cid="http://schemas.microsoft.com/office/word/2016/wordml/cid" xmlns:w16se="http://schemas.microsoft.com/office/word/2015/wordml/symex" xmlns:wpg="http://schemas.microsoft.com/office/word/2010/wordprocessingGroup" xmlns:wpi="http://schemas.microsoft.com/office/word/2010/wordprocessingInk" xmlns:wne="http://schemas.microsoft.com/office/word/2006/wordml" xmlns:wps="http://schemas.microsoft.com/office/word/2010/wordprocessingShape" mc:Ignorable="w14 w15 w16se w16cid wp14">
   <w:abstractNum w:abstractNumId="0" w15:restartNumberingAfterBreak="0">
     <w:nsid w:val="36116769"/>
     <w:multiLevelType w:val="hybridMultilevel"/>
@@ -893,7 +1716,7 @@
 </file>
 
 <file path=word/styles.xml><?xml version="1.0" encoding="utf-8"?>
-<w:styles xmlns:mc="http://schemas.openxmlformats.org/markup-compatibility/2006" xmlns:r="http://schemas.openxmlformats.org/officeDocument/2006/relationships" xmlns:w="http://schemas.openxmlformats.org/wordprocessingml/2006/main" xmlns:w14="http://schemas.microsoft.com/office/word/2010/wordml" xmlns:w15="http://schemas.microsoft.com/office/word/2012/wordml" xmlns:w16cex="http://schemas.microsoft.com/office/word/2018/wordml/cex" xmlns:w16cid="http://schemas.microsoft.com/office/word/2016/wordml/cid" xmlns:w16="http://schemas.microsoft.com/office/word/2018/wordml" xmlns:w16se="http://schemas.microsoft.com/office/word/2015/wordml/symex" mc:Ignorable="w14 w15 w16se w16cid w16 w16cex">
+<w:styles xmlns:mc="http://schemas.openxmlformats.org/markup-compatibility/2006" xmlns:r="http://schemas.openxmlformats.org/officeDocument/2006/relationships" xmlns:w="http://schemas.openxmlformats.org/wordprocessingml/2006/main" xmlns:w14="http://schemas.microsoft.com/office/word/2010/wordml" xmlns:w15="http://schemas.microsoft.com/office/word/2012/wordml" xmlns:w16cid="http://schemas.microsoft.com/office/word/2016/wordml/cid" xmlns:w16se="http://schemas.microsoft.com/office/word/2015/wordml/symex" mc:Ignorable="w14 w15 w16se w16cid">
   <w:docDefaults>
     <w:rPrDefault>
       <w:rPr>
@@ -909,7 +1732,7 @@
       </w:pPr>
     </w:pPrDefault>
   </w:docDefaults>
-  <w:latentStyles w:defLockedState="0" w:defUIPriority="99" w:defSemiHidden="0" w:defUnhideWhenUsed="0" w:defQFormat="0" w:count="376">
+  <w:latentStyles w:defLockedState="0" w:defUIPriority="99" w:defSemiHidden="0" w:defUnhideWhenUsed="0" w:defQFormat="0" w:count="377">
     <w:lsdException w:name="Normal" w:uiPriority="0" w:qFormat="1"/>
     <w:lsdException w:name="heading 1" w:uiPriority="9" w:qFormat="1"/>
     <w:lsdException w:name="heading 2" w:semiHidden="1" w:uiPriority="9" w:unhideWhenUsed="1" w:qFormat="1"/>
@@ -1015,7 +1838,6 @@
     <w:lsdException w:name="HTML Sample" w:semiHidden="1" w:unhideWhenUsed="1"/>
     <w:lsdException w:name="HTML Typewriter" w:semiHidden="1" w:unhideWhenUsed="1"/>
     <w:lsdException w:name="HTML Variable" w:semiHidden="1" w:unhideWhenUsed="1"/>
-    <w:lsdException w:name="Normal Table" w:semiHidden="1" w:unhideWhenUsed="1"/>
     <w:lsdException w:name="annotation subject" w:semiHidden="1" w:unhideWhenUsed="1"/>
     <w:lsdException w:name="No List" w:semiHidden="1" w:unhideWhenUsed="1"/>
     <w:lsdException w:name="Outline List 1" w:semiHidden="1" w:unhideWhenUsed="1"/>
@@ -1062,10 +1884,8 @@
     <w:lsdException w:name="Table Subtle 2" w:semiHidden="1" w:unhideWhenUsed="1"/>
     <w:lsdException w:name="Table Web 1" w:semiHidden="1" w:unhideWhenUsed="1"/>
     <w:lsdException w:name="Table Web 2" w:semiHidden="1" w:unhideWhenUsed="1"/>
-    <w:lsdException w:name="Table Web 3" w:semiHidden="1" w:unhideWhenUsed="1"/>
     <w:lsdException w:name="Balloon Text" w:semiHidden="1" w:unhideWhenUsed="1"/>
     <w:lsdException w:name="Table Grid" w:uiPriority="39"/>
-    <w:lsdException w:name="Table Theme" w:semiHidden="1" w:unhideWhenUsed="1"/>
     <w:lsdException w:name="Placeholder Text" w:semiHidden="1"/>
     <w:lsdException w:name="No Spacing" w:uiPriority="1" w:qFormat="1"/>
     <w:lsdException w:name="Light Shading" w:uiPriority="60"/>
@@ -1286,6 +2106,7 @@
     <w:lsdException w:name="Hashtag" w:semiHidden="1" w:unhideWhenUsed="1"/>
     <w:lsdException w:name="Unresolved Mention" w:semiHidden="1" w:unhideWhenUsed="1"/>
     <w:lsdException w:name="Smart Link" w:semiHidden="1" w:unhideWhenUsed="1"/>
+    <w:lsdException w:name="Smart Link Error" w:semiHidden="1" w:unhideWhenUsed="1"/>
   </w:latentStyles>
   <w:style w:type="paragraph" w:default="1" w:styleId="Normale">
     <w:name w:val="Normal"/>

</xml_diff>